<commit_message>
fixed up the ddl file and added s to transaction in ER
</commit_message>
<xml_diff>
--- a/EnRel Diagram 160407.docx
+++ b/EnRel Diagram 160407.docx
@@ -6569,6 +6569,9 @@
         </mc:AlternateContent>
       </w:r>
       <w:r>
+        <w:rPr>
+          <w:noProof/>
+        </w:rPr>
         <mc:AlternateContent>
           <mc:Choice Requires="wps">
             <w:drawing>
@@ -6680,6 +6683,9 @@
         </mc:AlternateContent>
       </w:r>
       <w:r>
+        <w:rPr>
+          <w:noProof/>
+        </w:rPr>
         <mc:AlternateContent>
           <mc:Choice Requires="wps">
             <w:drawing>
@@ -6791,6 +6797,9 @@
         </mc:AlternateContent>
       </w:r>
       <w:r>
+        <w:rPr>
+          <w:noProof/>
+        </w:rPr>
         <mc:AlternateContent>
           <mc:Choice Requires="wps">
             <w:drawing>
@@ -6902,6 +6911,9 @@
         </mc:AlternateContent>
       </w:r>
       <w:r>
+        <w:rPr>
+          <w:noProof/>
+        </w:rPr>
         <mc:AlternateContent>
           <mc:Choice Requires="wps">
             <w:drawing>
@@ -6965,6 +6977,14 @@
                               </w:rPr>
                               <w:t>transaction</w:t>
                             </w:r>
+                            <w:r>
+                              <w:rPr>
+                                <w:sz w:val="16"/>
+                              </w:rPr>
+                              <w:t>s</w:t>
+                            </w:r>
+                            <w:bookmarkStart w:id="0" w:name="_GoBack"/>
+                            <w:bookmarkEnd w:id="0"/>
                           </w:p>
                         </w:txbxContent>
                       </wps:txbx>
@@ -7001,6 +7021,14 @@
                         </w:rPr>
                         <w:t>transaction</w:t>
                       </w:r>
+                      <w:r>
+                        <w:rPr>
+                          <w:sz w:val="16"/>
+                        </w:rPr>
+                        <w:t>s</w:t>
+                      </w:r>
+                      <w:bookmarkStart w:id="1" w:name="_GoBack"/>
+                      <w:bookmarkEnd w:id="1"/>
                     </w:p>
                   </w:txbxContent>
                 </v:textbox>
@@ -7010,6 +7038,9 @@
         </mc:AlternateContent>
       </w:r>
       <w:r>
+        <w:rPr>
+          <w:noProof/>
+        </w:rPr>
         <mc:AlternateContent>
           <mc:Choice Requires="wps">
             <w:drawing>
@@ -7126,6 +7157,9 @@
         </mc:AlternateContent>
       </w:r>
       <w:r>
+        <w:rPr>
+          <w:noProof/>
+        </w:rPr>
         <mc:AlternateContent>
           <mc:Choice Requires="wps">
             <w:drawing>
@@ -7192,6 +7226,9 @@
         </mc:AlternateContent>
       </w:r>
       <w:r>
+        <w:rPr>
+          <w:noProof/>
+        </w:rPr>
         <mc:AlternateContent>
           <mc:Choice Requires="wps">
             <w:drawing>
@@ -7252,6 +7289,9 @@
         </mc:AlternateContent>
       </w:r>
       <w:r>
+        <w:rPr>
+          <w:noProof/>
+        </w:rPr>
         <mc:AlternateContent>
           <mc:Choice Requires="wps">
             <w:drawing>
@@ -7318,6 +7358,9 @@
         </mc:AlternateContent>
       </w:r>
       <w:r>
+        <w:rPr>
+          <w:noProof/>
+        </w:rPr>
         <mc:AlternateContent>
           <mc:Choice Requires="wps">
             <w:drawing>
@@ -7430,6 +7473,9 @@
         </mc:AlternateContent>
       </w:r>
       <w:r>
+        <w:rPr>
+          <w:noProof/>
+        </w:rPr>
         <mc:AlternateContent>
           <mc:Choice Requires="wps">
             <w:drawing>
@@ -7513,8 +7559,6 @@
       </w:pPr>
     </w:p>
     <w:p>
-      <w:bookmarkStart w:id="0" w:name="_GoBack"/>
-      <w:bookmarkEnd w:id="0"/>
       <w:r>
         <w:rPr>
           <w:noProof/>
@@ -8712,7 +8756,7 @@
 </file>
 
 <file path=customXml/itemProps1.xml><?xml version="1.0" encoding="utf-8"?>
-<ds:datastoreItem xmlns:ds="http://schemas.openxmlformats.org/officeDocument/2006/customXml" ds:itemID="{886092F9-8E9A-4B6D-8C4E-05BFACBF7F07}">
+<ds:datastoreItem xmlns:ds="http://schemas.openxmlformats.org/officeDocument/2006/customXml" ds:itemID="{CA33DA41-6549-45FC-ADD3-2BBEB8925A23}">
   <ds:schemaRefs>
     <ds:schemaRef ds:uri="http://schemas.openxmlformats.org/officeDocument/2006/bibliography"/>
   </ds:schemaRefs>

</xml_diff>